<commit_message>
mengubah halaman pada bab v, daftar isi, abstraks
</commit_message>
<xml_diff>
--- a/New/Halaman halaman/coveran,absraksi,daftar wiwayat,surat plagiat.docx
+++ b/New/Halaman halaman/coveran,absraksi,daftar wiwayat,surat plagiat.docx
@@ -1,6 +1,6 @@
 
 <file path=word/document.xml><?xml version="1.0" encoding="utf-8"?>
-<w:document xmlns:wpc="http://schemas.microsoft.com/office/word/2010/wordprocessingCanvas" xmlns:cx="http://schemas.microsoft.com/office/drawing/2014/chartex" xmlns:cx1="http://schemas.microsoft.com/office/drawing/2015/9/8/chartex" xmlns:cx2="http://schemas.microsoft.com/office/drawing/2015/10/21/chartex" xmlns:cx3="http://schemas.microsoft.com/office/drawing/2016/5/9/chartex" xmlns:cx4="http://schemas.microsoft.com/office/drawing/2016/5/10/chartex" xmlns:cx5="http://schemas.microsoft.com/office/drawing/2016/5/11/chartex" xmlns:cx6="http://schemas.microsoft.com/office/drawing/2016/5/12/chartex" xmlns:cx7="http://schemas.microsoft.com/office/drawing/2016/5/13/chartex" xmlns:cx8="http://schemas.microsoft.com/office/drawing/2016/5/14/chartex" xmlns:mc="http://schemas.openxmlformats.org/markup-compatibility/2006" xmlns:aink="http://schemas.microsoft.com/office/drawing/2016/ink" xmlns:am3d="http://schemas.microsoft.com/office/drawing/2017/model3d" xmlns:o="urn:schemas-microsoft-com:office:office" xmlns:oel="http://schemas.microsoft.com/office/2019/extlst" xmlns:r="http://schemas.openxmlformats.org/officeDocument/2006/relationships" xmlns:m="http://schemas.openxmlformats.org/officeDocument/2006/math" xmlns:v="urn:schemas-microsoft-com:vml" xmlns:wp14="http://schemas.microsoft.com/office/word/2010/wordprocessingDrawing" xmlns:wp="http://schemas.openxmlformats.org/drawingml/2006/wordprocessingDrawing" xmlns:w10="urn:schemas-microsoft-com:office:word" xmlns:w="http://schemas.openxmlformats.org/wordprocessingml/2006/main" xmlns:w14="http://schemas.microsoft.com/office/word/2010/wordml" xmlns:w15="http://schemas.microsoft.com/office/word/2012/wordml" xmlns:w16cex="http://schemas.microsoft.com/office/word/2018/wordml/cex" xmlns:w16cid="http://schemas.microsoft.com/office/word/2016/wordml/cid" xmlns:w16="http://schemas.microsoft.com/office/word/2018/wordml" xmlns:w16du="http://schemas.microsoft.com/office/word/2023/wordml/word16du" xmlns:w16sdtdh="http://schemas.microsoft.com/office/word/2020/wordml/sdtdatahash" xmlns:w16se="http://schemas.microsoft.com/office/word/2015/wordml/symex" xmlns:wpg="http://schemas.microsoft.com/office/word/2010/wordprocessingGroup" xmlns:wpi="http://schemas.microsoft.com/office/word/2010/wordprocessingInk" xmlns:wne="http://schemas.microsoft.com/office/word/2006/wordml" xmlns:wps="http://schemas.microsoft.com/office/word/2010/wordprocessingShape" mc:Ignorable="w14 w15 w16se w16cid w16 w16cex w16sdtdh wp14">
+<w:document xmlns:wpc="http://schemas.microsoft.com/office/word/2010/wordprocessingCanvas" xmlns:cx="http://schemas.microsoft.com/office/drawing/2014/chartex" xmlns:cx1="http://schemas.microsoft.com/office/drawing/2015/9/8/chartex" xmlns:cx2="http://schemas.microsoft.com/office/drawing/2015/10/21/chartex" xmlns:cx3="http://schemas.microsoft.com/office/drawing/2016/5/9/chartex" xmlns:cx4="http://schemas.microsoft.com/office/drawing/2016/5/10/chartex" xmlns:cx5="http://schemas.microsoft.com/office/drawing/2016/5/11/chartex" xmlns:cx6="http://schemas.microsoft.com/office/drawing/2016/5/12/chartex" xmlns:cx7="http://schemas.microsoft.com/office/drawing/2016/5/13/chartex" xmlns:cx8="http://schemas.microsoft.com/office/drawing/2016/5/14/chartex" xmlns:mc="http://schemas.openxmlformats.org/markup-compatibility/2006" xmlns:aink="http://schemas.microsoft.com/office/drawing/2016/ink" xmlns:am3d="http://schemas.microsoft.com/office/drawing/2017/model3d" xmlns:o="urn:schemas-microsoft-com:office:office" xmlns:oel="http://schemas.microsoft.com/office/2019/extlst" xmlns:r="http://schemas.openxmlformats.org/officeDocument/2006/relationships" xmlns:m="http://schemas.openxmlformats.org/officeDocument/2006/math" xmlns:v="urn:schemas-microsoft-com:vml" xmlns:wp14="http://schemas.microsoft.com/office/word/2010/wordprocessingDrawing" xmlns:wp="http://schemas.openxmlformats.org/drawingml/2006/wordprocessingDrawing" xmlns:w10="urn:schemas-microsoft-com:office:word" xmlns:w="http://schemas.openxmlformats.org/wordprocessingml/2006/main" xmlns:w14="http://schemas.microsoft.com/office/word/2010/wordml" xmlns:w15="http://schemas.microsoft.com/office/word/2012/wordml" xmlns:w16cex="http://schemas.microsoft.com/office/word/2018/wordml/cex" xmlns:w16cid="http://schemas.microsoft.com/office/word/2016/wordml/cid" xmlns:w16="http://schemas.microsoft.com/office/word/2018/wordml" xmlns:w16sdtdh="http://schemas.microsoft.com/office/word/2020/wordml/sdtdatahash" xmlns:w16se="http://schemas.microsoft.com/office/word/2015/wordml/symex" xmlns:wpg="http://schemas.microsoft.com/office/word/2010/wordprocessingGroup" xmlns:wpi="http://schemas.microsoft.com/office/word/2010/wordprocessingInk" xmlns:wne="http://schemas.microsoft.com/office/word/2006/wordml" xmlns:wps="http://schemas.microsoft.com/office/word/2010/wordprocessingShape" mc:Ignorable="w14 w15 w16se w16cid w16 w16cex w16sdtdh wp14">
   <w:body>
     <w:p>
       <w:pPr>
@@ -982,6 +982,7 @@
           <w:lang w:eastAsia="id-ID"/>
         </w:rPr>
       </w:pPr>
+      <w:proofErr w:type="gramStart"/>
       <w:r>
         <w:rPr>
           <w:rFonts w:ascii="Times New Roman" w:hAnsi="Times New Roman" w:cs="Times New Roman"/>
@@ -991,8 +992,9 @@
           <w:szCs w:val="24"/>
           <w:lang w:val="en-US" w:eastAsia="id-ID"/>
         </w:rPr>
-        <w:t xml:space="preserve">NPM : </w:t>
-      </w:r>
+        <w:t>NPM :</w:t>
+      </w:r>
+      <w:proofErr w:type="gramEnd"/>
       <w:r>
         <w:rPr>
           <w:rFonts w:ascii="Times New Roman" w:hAnsi="Times New Roman" w:cs="Times New Roman"/>
@@ -1000,6 +1002,17 @@
           <w:iCs/>
           <w:sz w:val="28"/>
           <w:szCs w:val="24"/>
+          <w:lang w:val="en-US" w:eastAsia="id-ID"/>
+        </w:rPr>
+        <w:t xml:space="preserve"> </w:t>
+      </w:r>
+      <w:r>
+        <w:rPr>
+          <w:rFonts w:ascii="Times New Roman" w:hAnsi="Times New Roman" w:cs="Times New Roman"/>
+          <w:b/>
+          <w:iCs/>
+          <w:sz w:val="28"/>
+          <w:szCs w:val="24"/>
           <w:lang w:eastAsia="id-ID"/>
         </w:rPr>
         <w:t>18412290</w:t>
@@ -1222,9 +1235,30 @@
           <w:szCs w:val="24"/>
           <w:lang w:val="en-US" w:eastAsia="id-ID"/>
         </w:rPr>
+        <w:t xml:space="preserve"> Gelar Sarjana </w:t>
+      </w:r>
+      <w:proofErr w:type="spellStart"/>
+      <w:r>
+        <w:rPr>
+          <w:rFonts w:ascii="Times New Roman" w:hAnsi="Times New Roman" w:cs="Times New Roman"/>
+          <w:iCs/>
+          <w:sz w:val="24"/>
+          <w:szCs w:val="24"/>
+          <w:lang w:val="en-US" w:eastAsia="id-ID"/>
+        </w:rPr>
+        <w:t>Komputer</w:t>
+      </w:r>
+      <w:proofErr w:type="spellEnd"/>
+      <w:r>
+        <w:rPr>
+          <w:rFonts w:ascii="Times New Roman" w:hAnsi="Times New Roman" w:cs="Times New Roman"/>
+          <w:iCs/>
+          <w:sz w:val="24"/>
+          <w:szCs w:val="24"/>
+          <w:lang w:eastAsia="id-ID"/>
+        </w:rPr>
         <w:t xml:space="preserve"> </w:t>
       </w:r>
-      <w:proofErr w:type="spellStart"/>
       <w:r>
         <w:rPr>
           <w:rFonts w:ascii="Times New Roman" w:hAnsi="Times New Roman" w:cs="Times New Roman"/>
@@ -1233,9 +1267,8 @@
           <w:szCs w:val="24"/>
           <w:lang w:val="en-US" w:eastAsia="id-ID"/>
         </w:rPr>
-        <w:t>Gelar</w:t>
-      </w:r>
-      <w:proofErr w:type="spellEnd"/>
+        <w:t>Pada Uni</w:t>
+      </w:r>
       <w:r>
         <w:rPr>
           <w:rFonts w:ascii="Times New Roman" w:hAnsi="Times New Roman" w:cs="Times New Roman"/>
@@ -1244,93 +1277,7 @@
           <w:szCs w:val="24"/>
           <w:lang w:val="en-US" w:eastAsia="id-ID"/>
         </w:rPr>
-        <w:t xml:space="preserve"> </w:t>
-      </w:r>
-      <w:proofErr w:type="spellStart"/>
-      <w:r>
-        <w:rPr>
-          <w:rFonts w:ascii="Times New Roman" w:hAnsi="Times New Roman" w:cs="Times New Roman"/>
-          <w:iCs/>
-          <w:sz w:val="24"/>
-          <w:szCs w:val="24"/>
-          <w:lang w:val="en-US" w:eastAsia="id-ID"/>
-        </w:rPr>
-        <w:t>Sarjana</w:t>
-      </w:r>
-      <w:proofErr w:type="spellEnd"/>
-      <w:r>
-        <w:rPr>
-          <w:rFonts w:ascii="Times New Roman" w:hAnsi="Times New Roman" w:cs="Times New Roman"/>
-          <w:iCs/>
-          <w:sz w:val="24"/>
-          <w:szCs w:val="24"/>
-          <w:lang w:val="en-US" w:eastAsia="id-ID"/>
-        </w:rPr>
-        <w:t xml:space="preserve"> </w:t>
-      </w:r>
-      <w:proofErr w:type="spellStart"/>
-      <w:r>
-        <w:rPr>
-          <w:rFonts w:ascii="Times New Roman" w:hAnsi="Times New Roman" w:cs="Times New Roman"/>
-          <w:iCs/>
-          <w:sz w:val="24"/>
-          <w:szCs w:val="24"/>
-          <w:lang w:val="en-US" w:eastAsia="id-ID"/>
-        </w:rPr>
-        <w:t>Komputer</w:t>
-      </w:r>
-      <w:proofErr w:type="spellEnd"/>
-      <w:r>
-        <w:rPr>
-          <w:rFonts w:ascii="Times New Roman" w:hAnsi="Times New Roman" w:cs="Times New Roman"/>
-          <w:iCs/>
-          <w:sz w:val="24"/>
-          <w:szCs w:val="24"/>
-          <w:lang w:eastAsia="id-ID"/>
-        </w:rPr>
-        <w:t xml:space="preserve"> </w:t>
-      </w:r>
-      <w:r>
-        <w:rPr>
-          <w:rFonts w:ascii="Times New Roman" w:hAnsi="Times New Roman" w:cs="Times New Roman"/>
-          <w:iCs/>
-          <w:sz w:val="24"/>
-          <w:szCs w:val="24"/>
-          <w:lang w:val="en-US" w:eastAsia="id-ID"/>
-        </w:rPr>
-        <w:t>Pada Uni</w:t>
-      </w:r>
-      <w:r>
-        <w:rPr>
-          <w:rFonts w:ascii="Times New Roman" w:hAnsi="Times New Roman" w:cs="Times New Roman"/>
-          <w:iCs/>
-          <w:sz w:val="24"/>
-          <w:szCs w:val="24"/>
-          <w:lang w:val="en-US" w:eastAsia="id-ID"/>
-        </w:rPr>
-        <w:t xml:space="preserve">versitas </w:t>
-      </w:r>
-      <w:proofErr w:type="spellStart"/>
-      <w:r>
-        <w:rPr>
-          <w:rFonts w:ascii="Times New Roman" w:hAnsi="Times New Roman" w:cs="Times New Roman"/>
-          <w:iCs/>
-          <w:sz w:val="24"/>
-          <w:szCs w:val="24"/>
-          <w:lang w:val="en-US" w:eastAsia="id-ID"/>
-        </w:rPr>
-        <w:t>Widya</w:t>
-      </w:r>
-      <w:proofErr w:type="spellEnd"/>
-      <w:r>
-        <w:rPr>
-          <w:rFonts w:ascii="Times New Roman" w:hAnsi="Times New Roman" w:cs="Times New Roman"/>
-          <w:iCs/>
-          <w:sz w:val="24"/>
-          <w:szCs w:val="24"/>
-          <w:lang w:val="en-US" w:eastAsia="id-ID"/>
-        </w:rPr>
-        <w:t xml:space="preserve"> Dharma Pontianak</w:t>
+        <w:t>versitas Widya Dharma Pontianak</w:t>
       </w:r>
     </w:p>
     <w:p>
@@ -1655,8 +1602,19 @@
           <w:szCs w:val="24"/>
           <w:lang w:val="en-US"/>
         </w:rPr>
-        <w:t xml:space="preserve"> Pada :</w:t>
-      </w:r>
+        <w:t xml:space="preserve"> </w:t>
+      </w:r>
+      <w:proofErr w:type="gramStart"/>
+      <w:r>
+        <w:rPr>
+          <w:rFonts w:ascii="Times New Roman" w:eastAsia="Times New Roman" w:hAnsi="Times New Roman" w:cs="Times New Roman"/>
+          <w:sz w:val="24"/>
+          <w:szCs w:val="24"/>
+          <w:lang w:val="en-US"/>
+        </w:rPr>
+        <w:t>Pada :</w:t>
+      </w:r>
+      <w:proofErr w:type="gramEnd"/>
     </w:p>
     <w:p>
       <w:pPr>
@@ -1764,6 +1722,7 @@
           <w:lang w:val="en-US"/>
         </w:rPr>
       </w:pPr>
+      <w:proofErr w:type="gramStart"/>
       <w:r>
         <w:rPr>
           <w:rFonts w:ascii="Times New Roman" w:eastAsia="Times New Roman" w:hAnsi="Times New Roman" w:cs="Times New Roman"/>
@@ -1773,7 +1732,19 @@
           <w:szCs w:val="28"/>
           <w:lang w:val="en-US"/>
         </w:rPr>
-        <w:t xml:space="preserve">NPM : </w:t>
+        <w:t>NPM :</w:t>
+      </w:r>
+      <w:proofErr w:type="gramEnd"/>
+      <w:r>
+        <w:rPr>
+          <w:rFonts w:ascii="Times New Roman" w:eastAsia="Times New Roman" w:hAnsi="Times New Roman" w:cs="Times New Roman"/>
+          <w:b/>
+          <w:color w:val="000000"/>
+          <w:sz w:val="28"/>
+          <w:szCs w:val="28"/>
+          <w:lang w:val="en-US"/>
+        </w:rPr>
+        <w:t xml:space="preserve"> </w:t>
       </w:r>
       <w:r>
         <w:rPr>
@@ -2773,6 +2744,7 @@
           <w:szCs w:val="24"/>
         </w:rPr>
       </w:pPr>
+      <w:proofErr w:type="gramStart"/>
       <w:r>
         <w:rPr>
           <w:rFonts w:ascii="Times New Roman" w:eastAsia="Times New Roman" w:hAnsi="Times New Roman" w:cs="Times New Roman"/>
@@ -2782,7 +2754,19 @@
           <w:szCs w:val="28"/>
           <w:lang w:val="en-US"/>
         </w:rPr>
-        <w:t xml:space="preserve">NPM : </w:t>
+        <w:t>NPM :</w:t>
+      </w:r>
+      <w:proofErr w:type="gramEnd"/>
+      <w:r>
+        <w:rPr>
+          <w:rFonts w:ascii="Times New Roman" w:eastAsia="Times New Roman" w:hAnsi="Times New Roman" w:cs="Times New Roman"/>
+          <w:b/>
+          <w:color w:val="000000"/>
+          <w:sz w:val="28"/>
+          <w:szCs w:val="28"/>
+          <w:lang w:val="en-US"/>
+        </w:rPr>
+        <w:t xml:space="preserve"> </w:t>
       </w:r>
       <w:r>
         <w:rPr>
@@ -2895,7 +2879,29 @@
           <w:szCs w:val="24"/>
           <w:lang w:val="en-US"/>
         </w:rPr>
-        <w:t xml:space="preserve"> Utama,                                                   </w:t>
+        <w:t xml:space="preserve"> </w:t>
+      </w:r>
+      <w:proofErr w:type="gramStart"/>
+      <w:r>
+        <w:rPr>
+          <w:rFonts w:ascii="Times New Roman" w:eastAsia="Times New Roman" w:hAnsi="Times New Roman" w:cs="Times New Roman"/>
+          <w:color w:val="000000"/>
+          <w:sz w:val="24"/>
+          <w:szCs w:val="24"/>
+          <w:lang w:val="en-US"/>
+        </w:rPr>
+        <w:t xml:space="preserve">Utama,   </w:t>
+      </w:r>
+      <w:proofErr w:type="gramEnd"/>
+      <w:r>
+        <w:rPr>
+          <w:rFonts w:ascii="Times New Roman" w:eastAsia="Times New Roman" w:hAnsi="Times New Roman" w:cs="Times New Roman"/>
+          <w:color w:val="000000"/>
+          <w:sz w:val="24"/>
+          <w:szCs w:val="24"/>
+          <w:lang w:val="en-US"/>
+        </w:rPr>
+        <w:t xml:space="preserve">                                                </w:t>
       </w:r>
       <w:r>
         <w:rPr>
@@ -8502,27 +8508,7 @@
           <w:szCs w:val="24"/>
           <w:lang w:val="en-US" w:eastAsia="id-ID"/>
         </w:rPr>
-        <w:t xml:space="preserve">, 30 </w:t>
-      </w:r>
-      <w:proofErr w:type="spellStart"/>
-      <w:r>
-        <w:rPr>
-          <w:rFonts w:ascii="Times New Roman" w:eastAsia="Times New Roman" w:hAnsi="Times New Roman" w:cs="Times New Roman"/>
-          <w:sz w:val="24"/>
-          <w:szCs w:val="24"/>
-          <w:lang w:val="en-US" w:eastAsia="id-ID"/>
-        </w:rPr>
-        <w:t>Juni</w:t>
-      </w:r>
-      <w:proofErr w:type="spellEnd"/>
-      <w:r>
-        <w:rPr>
-          <w:rFonts w:ascii="Times New Roman" w:eastAsia="Times New Roman" w:hAnsi="Times New Roman" w:cs="Times New Roman"/>
-          <w:sz w:val="24"/>
-          <w:szCs w:val="24"/>
-          <w:lang w:val="en-US" w:eastAsia="id-ID"/>
-        </w:rPr>
-        <w:t xml:space="preserve"> 1999</w:t>
+        <w:t>, 30 Juni 1999</w:t>
       </w:r>
     </w:p>
     <w:p>
@@ -9202,25 +9188,7 @@
           <w:lang w:val="en-US" w:eastAsia="id-ID"/>
         </w:rPr>
         <w:tab/>
-        <w:t xml:space="preserve">: Universitas </w:t>
-      </w:r>
-      <w:proofErr w:type="spellStart"/>
-      <w:r>
-        <w:rPr>
-          <w:rFonts w:ascii="Times New Roman" w:hAnsi="Times New Roman" w:cs="Times New Roman"/>
-          <w:sz w:val="24"/>
-          <w:lang w:val="en-US" w:eastAsia="id-ID"/>
-        </w:rPr>
-        <w:t>Widya</w:t>
-      </w:r>
-      <w:proofErr w:type="spellEnd"/>
-      <w:r>
-        <w:rPr>
-          <w:rFonts w:ascii="Times New Roman" w:hAnsi="Times New Roman" w:cs="Times New Roman"/>
-          <w:sz w:val="24"/>
-          <w:lang w:val="en-US" w:eastAsia="id-ID"/>
-        </w:rPr>
-        <w:t xml:space="preserve"> Dharma Pontianak</w:t>
+        <w:t>: Universitas Widya Dharma Pontianak</w:t>
       </w:r>
     </w:p>
     <w:p>
@@ -9342,7 +9310,6 @@
         </w:rPr>
         <w:t xml:space="preserve">08 </w:t>
       </w:r>
-      <w:proofErr w:type="spellStart"/>
       <w:r>
         <w:rPr>
           <w:rFonts w:ascii="Times New Roman" w:hAnsi="Times New Roman" w:cs="Times New Roman"/>
@@ -9353,7 +9320,6 @@
         </w:rPr>
         <w:t>Oktober</w:t>
       </w:r>
-      <w:proofErr w:type="spellEnd"/>
       <w:r>
         <w:rPr>
           <w:rFonts w:ascii="Times New Roman" w:hAnsi="Times New Roman" w:cs="Times New Roman"/>
@@ -9725,31 +9691,7 @@
           <w:szCs w:val="24"/>
           <w:lang w:val="en-US"/>
         </w:rPr>
-        <w:t xml:space="preserve"> </w:t>
-      </w:r>
-      <w:proofErr w:type="spellStart"/>
-      <w:r>
-        <w:rPr>
-          <w:rFonts w:ascii="Times New Roman" w:eastAsia="Times New Roman" w:hAnsi="Times New Roman" w:cs="Times New Roman"/>
-          <w:bCs/>
-          <w:color w:val="000000"/>
-          <w:sz w:val="24"/>
-          <w:szCs w:val="24"/>
-          <w:lang w:val="en-US"/>
-        </w:rPr>
-        <w:t>Sendi</w:t>
-      </w:r>
-      <w:proofErr w:type="spellEnd"/>
-      <w:r>
-        <w:rPr>
-          <w:rFonts w:ascii="Times New Roman" w:eastAsia="Times New Roman" w:hAnsi="Times New Roman" w:cs="Times New Roman"/>
-          <w:bCs/>
-          <w:color w:val="000000"/>
-          <w:sz w:val="24"/>
-          <w:szCs w:val="24"/>
-          <w:lang w:val="en-US"/>
-        </w:rPr>
-        <w:t xml:space="preserve"> </w:t>
+        <w:t xml:space="preserve"> Sendi </w:t>
       </w:r>
       <w:proofErr w:type="spellStart"/>
       <w:r>
@@ -10112,31 +10054,7 @@
           <w:szCs w:val="24"/>
           <w:lang w:val="en-US"/>
         </w:rPr>
-        <w:t xml:space="preserve"> </w:t>
-      </w:r>
-      <w:proofErr w:type="spellStart"/>
-      <w:r>
-        <w:rPr>
-          <w:rFonts w:ascii="Times New Roman" w:eastAsia="Times New Roman" w:hAnsi="Times New Roman" w:cs="Times New Roman"/>
-          <w:bCs/>
-          <w:color w:val="000000"/>
-          <w:sz w:val="24"/>
-          <w:szCs w:val="24"/>
-          <w:lang w:val="en-US"/>
-        </w:rPr>
-        <w:t>Gereja</w:t>
-      </w:r>
-      <w:proofErr w:type="spellEnd"/>
-      <w:r>
-        <w:rPr>
-          <w:rFonts w:ascii="Times New Roman" w:eastAsia="Times New Roman" w:hAnsi="Times New Roman" w:cs="Times New Roman"/>
-          <w:bCs/>
-          <w:color w:val="000000"/>
-          <w:sz w:val="24"/>
-          <w:szCs w:val="24"/>
-          <w:lang w:val="en-US"/>
-        </w:rPr>
-        <w:t xml:space="preserve"> Kristen Kalimantan Barat </w:t>
+        <w:t xml:space="preserve"> Gereja Kristen Kalimantan Barat </w:t>
       </w:r>
       <w:proofErr w:type="spellStart"/>
       <w:r>
@@ -10236,31 +10154,7 @@
           <w:szCs w:val="24"/>
           <w:lang w:val="en-US"/>
         </w:rPr>
-        <w:t xml:space="preserve">Sungai Raya </w:t>
-      </w:r>
-      <w:proofErr w:type="spellStart"/>
-      <w:r>
-        <w:rPr>
-          <w:rFonts w:ascii="Times New Roman" w:eastAsia="Times New Roman" w:hAnsi="Times New Roman" w:cs="Times New Roman"/>
-          <w:bCs/>
-          <w:color w:val="000000"/>
-          <w:sz w:val="24"/>
-          <w:szCs w:val="24"/>
-          <w:lang w:val="en-US"/>
-        </w:rPr>
-        <w:t>Dalam</w:t>
-      </w:r>
-      <w:proofErr w:type="spellEnd"/>
-      <w:r>
-        <w:rPr>
-          <w:rFonts w:ascii="Times New Roman" w:eastAsia="Times New Roman" w:hAnsi="Times New Roman" w:cs="Times New Roman"/>
-          <w:bCs/>
-          <w:color w:val="000000"/>
-          <w:sz w:val="24"/>
-          <w:szCs w:val="24"/>
-          <w:lang w:val="en-US"/>
-        </w:rPr>
-        <w:t xml:space="preserve"> </w:t>
+        <w:t xml:space="preserve">Sungai Raya Dalam </w:t>
       </w:r>
       <w:proofErr w:type="spellStart"/>
       <w:r>
@@ -10760,7 +10654,51 @@
           <w:szCs w:val="24"/>
           <w:lang w:val="en-US"/>
         </w:rPr>
-        <w:t>, 28 April 2023</w:t>
+        <w:t xml:space="preserve">, </w:t>
+      </w:r>
+      <w:r>
+        <w:rPr>
+          <w:rFonts w:ascii="Times New Roman" w:eastAsia="Times New Roman" w:hAnsi="Times New Roman" w:cs="Times New Roman"/>
+          <w:bCs/>
+          <w:color w:val="000000"/>
+          <w:sz w:val="24"/>
+          <w:szCs w:val="24"/>
+          <w:lang w:val="en-US"/>
+        </w:rPr>
+        <w:t>1</w:t>
+      </w:r>
+      <w:r>
+        <w:rPr>
+          <w:rFonts w:ascii="Times New Roman" w:eastAsia="Times New Roman" w:hAnsi="Times New Roman" w:cs="Times New Roman"/>
+          <w:bCs/>
+          <w:color w:val="000000"/>
+          <w:sz w:val="24"/>
+          <w:szCs w:val="24"/>
+          <w:lang w:val="en-US"/>
+        </w:rPr>
+        <w:t xml:space="preserve">8 </w:t>
+      </w:r>
+      <w:r>
+        <w:rPr>
+          <w:rFonts w:ascii="Times New Roman" w:eastAsia="Times New Roman" w:hAnsi="Times New Roman" w:cs="Times New Roman"/>
+          <w:bCs/>
+          <w:color w:val="000000"/>
+          <w:sz w:val="24"/>
+          <w:szCs w:val="24"/>
+          <w:lang w:val="en-US"/>
+        </w:rPr>
+        <w:t xml:space="preserve">Agustus </w:t>
+      </w:r>
+      <w:r>
+        <w:rPr>
+          <w:rFonts w:ascii="Times New Roman" w:eastAsia="Times New Roman" w:hAnsi="Times New Roman" w:cs="Times New Roman"/>
+          <w:bCs/>
+          <w:color w:val="000000"/>
+          <w:sz w:val="24"/>
+          <w:szCs w:val="24"/>
+          <w:lang w:val="en-US"/>
+        </w:rPr>
+        <w:t>2023</w:t>
       </w:r>
     </w:p>
     <w:p>
@@ -10857,29 +10795,16 @@
           <w:lang w:val="en-US"/>
         </w:rPr>
       </w:pPr>
-      <w:proofErr w:type="spellStart"/>
-      <w:r>
-        <w:rPr>
-          <w:rFonts w:ascii="Times New Roman" w:eastAsia="Times New Roman" w:hAnsi="Times New Roman" w:cs="Times New Roman"/>
-          <w:bCs/>
-          <w:color w:val="000000"/>
-          <w:sz w:val="24"/>
-          <w:szCs w:val="24"/>
-          <w:lang w:val="en-US"/>
-        </w:rPr>
-        <w:t>Sendi</w:t>
-      </w:r>
-      <w:proofErr w:type="spellEnd"/>
-      <w:r>
-        <w:rPr>
-          <w:rFonts w:ascii="Times New Roman" w:eastAsia="Times New Roman" w:hAnsi="Times New Roman" w:cs="Times New Roman"/>
-          <w:bCs/>
-          <w:color w:val="000000"/>
-          <w:sz w:val="24"/>
-          <w:szCs w:val="24"/>
-          <w:lang w:val="en-US"/>
-        </w:rPr>
-        <w:t xml:space="preserve"> </w:t>
+      <w:r>
+        <w:rPr>
+          <w:rFonts w:ascii="Times New Roman" w:eastAsia="Times New Roman" w:hAnsi="Times New Roman" w:cs="Times New Roman"/>
+          <w:bCs/>
+          <w:color w:val="000000"/>
+          <w:sz w:val="24"/>
+          <w:szCs w:val="24"/>
+          <w:lang w:val="en-US"/>
+        </w:rPr>
+        <w:t xml:space="preserve">Sendi </w:t>
       </w:r>
       <w:proofErr w:type="spellStart"/>
       <w:r>
@@ -10908,7 +10833,7 @@
 </file>
 
 <file path=word/endnotes.xml><?xml version="1.0" encoding="utf-8"?>
-<w:endnotes xmlns:wpc="http://schemas.microsoft.com/office/word/2010/wordprocessingCanvas" xmlns:cx="http://schemas.microsoft.com/office/drawing/2014/chartex" xmlns:cx1="http://schemas.microsoft.com/office/drawing/2015/9/8/chartex" xmlns:cx2="http://schemas.microsoft.com/office/drawing/2015/10/21/chartex" xmlns:cx3="http://schemas.microsoft.com/office/drawing/2016/5/9/chartex" xmlns:cx4="http://schemas.microsoft.com/office/drawing/2016/5/10/chartex" xmlns:cx5="http://schemas.microsoft.com/office/drawing/2016/5/11/chartex" xmlns:cx6="http://schemas.microsoft.com/office/drawing/2016/5/12/chartex" xmlns:cx7="http://schemas.microsoft.com/office/drawing/2016/5/13/chartex" xmlns:cx8="http://schemas.microsoft.com/office/drawing/2016/5/14/chartex" xmlns:mc="http://schemas.openxmlformats.org/markup-compatibility/2006" xmlns:aink="http://schemas.microsoft.com/office/drawing/2016/ink" xmlns:am3d="http://schemas.microsoft.com/office/drawing/2017/model3d" xmlns:o="urn:schemas-microsoft-com:office:office" xmlns:oel="http://schemas.microsoft.com/office/2019/extlst" xmlns:r="http://schemas.openxmlformats.org/officeDocument/2006/relationships" xmlns:m="http://schemas.openxmlformats.org/officeDocument/2006/math" xmlns:v="urn:schemas-microsoft-com:vml" xmlns:wp14="http://schemas.microsoft.com/office/word/2010/wordprocessingDrawing" xmlns:wp="http://schemas.openxmlformats.org/drawingml/2006/wordprocessingDrawing" xmlns:w10="urn:schemas-microsoft-com:office:word" xmlns:w="http://schemas.openxmlformats.org/wordprocessingml/2006/main" xmlns:w14="http://schemas.microsoft.com/office/word/2010/wordml" xmlns:w15="http://schemas.microsoft.com/office/word/2012/wordml" xmlns:w16cex="http://schemas.microsoft.com/office/word/2018/wordml/cex" xmlns:w16cid="http://schemas.microsoft.com/office/word/2016/wordml/cid" xmlns:w16="http://schemas.microsoft.com/office/word/2018/wordml" xmlns:w16du="http://schemas.microsoft.com/office/word/2023/wordml/word16du" xmlns:w16sdtdh="http://schemas.microsoft.com/office/word/2020/wordml/sdtdatahash" xmlns:w16se="http://schemas.microsoft.com/office/word/2015/wordml/symex" xmlns:wpg="http://schemas.microsoft.com/office/word/2010/wordprocessingGroup" xmlns:wpi="http://schemas.microsoft.com/office/word/2010/wordprocessingInk" xmlns:wne="http://schemas.microsoft.com/office/word/2006/wordml" xmlns:wps="http://schemas.microsoft.com/office/word/2010/wordprocessingShape" mc:Ignorable="w14 w15 w16se w16cid w16 w16cex w16sdtdh wp14">
+<w:endnotes xmlns:wpc="http://schemas.microsoft.com/office/word/2010/wordprocessingCanvas" xmlns:cx="http://schemas.microsoft.com/office/drawing/2014/chartex" xmlns:cx1="http://schemas.microsoft.com/office/drawing/2015/9/8/chartex" xmlns:cx2="http://schemas.microsoft.com/office/drawing/2015/10/21/chartex" xmlns:cx3="http://schemas.microsoft.com/office/drawing/2016/5/9/chartex" xmlns:cx4="http://schemas.microsoft.com/office/drawing/2016/5/10/chartex" xmlns:cx5="http://schemas.microsoft.com/office/drawing/2016/5/11/chartex" xmlns:cx6="http://schemas.microsoft.com/office/drawing/2016/5/12/chartex" xmlns:cx7="http://schemas.microsoft.com/office/drawing/2016/5/13/chartex" xmlns:cx8="http://schemas.microsoft.com/office/drawing/2016/5/14/chartex" xmlns:mc="http://schemas.openxmlformats.org/markup-compatibility/2006" xmlns:aink="http://schemas.microsoft.com/office/drawing/2016/ink" xmlns:am3d="http://schemas.microsoft.com/office/drawing/2017/model3d" xmlns:o="urn:schemas-microsoft-com:office:office" xmlns:oel="http://schemas.microsoft.com/office/2019/extlst" xmlns:r="http://schemas.openxmlformats.org/officeDocument/2006/relationships" xmlns:m="http://schemas.openxmlformats.org/officeDocument/2006/math" xmlns:v="urn:schemas-microsoft-com:vml" xmlns:wp14="http://schemas.microsoft.com/office/word/2010/wordprocessingDrawing" xmlns:wp="http://schemas.openxmlformats.org/drawingml/2006/wordprocessingDrawing" xmlns:w10="urn:schemas-microsoft-com:office:word" xmlns:w="http://schemas.openxmlformats.org/wordprocessingml/2006/main" xmlns:w14="http://schemas.microsoft.com/office/word/2010/wordml" xmlns:w15="http://schemas.microsoft.com/office/word/2012/wordml" xmlns:w16cex="http://schemas.microsoft.com/office/word/2018/wordml/cex" xmlns:w16cid="http://schemas.microsoft.com/office/word/2016/wordml/cid" xmlns:w16="http://schemas.microsoft.com/office/word/2018/wordml" xmlns:w16sdtdh="http://schemas.microsoft.com/office/word/2020/wordml/sdtdatahash" xmlns:w16se="http://schemas.microsoft.com/office/word/2015/wordml/symex" xmlns:wpg="http://schemas.microsoft.com/office/word/2010/wordprocessingGroup" xmlns:wpi="http://schemas.microsoft.com/office/word/2010/wordprocessingInk" xmlns:wne="http://schemas.microsoft.com/office/word/2006/wordml" xmlns:wps="http://schemas.microsoft.com/office/word/2010/wordprocessingShape" mc:Ignorable="w14 w15 w16se w16cid w16 w16cex w16sdtdh wp14">
   <w:endnote w:type="separator" w:id="-1">
     <w:p>
       <w:r>
@@ -10927,7 +10852,7 @@
 </file>
 
 <file path=word/footer1.xml><?xml version="1.0" encoding="utf-8"?>
-<w:ftr xmlns:wpc="http://schemas.microsoft.com/office/word/2010/wordprocessingCanvas" xmlns:cx="http://schemas.microsoft.com/office/drawing/2014/chartex" xmlns:cx1="http://schemas.microsoft.com/office/drawing/2015/9/8/chartex" xmlns:cx2="http://schemas.microsoft.com/office/drawing/2015/10/21/chartex" xmlns:cx3="http://schemas.microsoft.com/office/drawing/2016/5/9/chartex" xmlns:cx4="http://schemas.microsoft.com/office/drawing/2016/5/10/chartex" xmlns:cx5="http://schemas.microsoft.com/office/drawing/2016/5/11/chartex" xmlns:cx6="http://schemas.microsoft.com/office/drawing/2016/5/12/chartex" xmlns:cx7="http://schemas.microsoft.com/office/drawing/2016/5/13/chartex" xmlns:cx8="http://schemas.microsoft.com/office/drawing/2016/5/14/chartex" xmlns:mc="http://schemas.openxmlformats.org/markup-compatibility/2006" xmlns:aink="http://schemas.microsoft.com/office/drawing/2016/ink" xmlns:am3d="http://schemas.microsoft.com/office/drawing/2017/model3d" xmlns:o="urn:schemas-microsoft-com:office:office" xmlns:oel="http://schemas.microsoft.com/office/2019/extlst" xmlns:r="http://schemas.openxmlformats.org/officeDocument/2006/relationships" xmlns:m="http://schemas.openxmlformats.org/officeDocument/2006/math" xmlns:v="urn:schemas-microsoft-com:vml" xmlns:wp14="http://schemas.microsoft.com/office/word/2010/wordprocessingDrawing" xmlns:wp="http://schemas.openxmlformats.org/drawingml/2006/wordprocessingDrawing" xmlns:w10="urn:schemas-microsoft-com:office:word" xmlns:w="http://schemas.openxmlformats.org/wordprocessingml/2006/main" xmlns:w14="http://schemas.microsoft.com/office/word/2010/wordml" xmlns:w15="http://schemas.microsoft.com/office/word/2012/wordml" xmlns:w16cex="http://schemas.microsoft.com/office/word/2018/wordml/cex" xmlns:w16cid="http://schemas.microsoft.com/office/word/2016/wordml/cid" xmlns:w16="http://schemas.microsoft.com/office/word/2018/wordml" xmlns:w16du="http://schemas.microsoft.com/office/word/2023/wordml/word16du" xmlns:w16sdtdh="http://schemas.microsoft.com/office/word/2020/wordml/sdtdatahash" xmlns:w16se="http://schemas.microsoft.com/office/word/2015/wordml/symex" xmlns:wpg="http://schemas.microsoft.com/office/word/2010/wordprocessingGroup" xmlns:wpi="http://schemas.microsoft.com/office/word/2010/wordprocessingInk" xmlns:wne="http://schemas.microsoft.com/office/word/2006/wordml" xmlns:wps="http://schemas.microsoft.com/office/word/2010/wordprocessingShape" mc:Ignorable="w14 w15 w16se w16cid w16 w16cex w16sdtdh wp14">
+<w:ftr xmlns:wpc="http://schemas.microsoft.com/office/word/2010/wordprocessingCanvas" xmlns:cx="http://schemas.microsoft.com/office/drawing/2014/chartex" xmlns:cx1="http://schemas.microsoft.com/office/drawing/2015/9/8/chartex" xmlns:cx2="http://schemas.microsoft.com/office/drawing/2015/10/21/chartex" xmlns:cx3="http://schemas.microsoft.com/office/drawing/2016/5/9/chartex" xmlns:cx4="http://schemas.microsoft.com/office/drawing/2016/5/10/chartex" xmlns:cx5="http://schemas.microsoft.com/office/drawing/2016/5/11/chartex" xmlns:cx6="http://schemas.microsoft.com/office/drawing/2016/5/12/chartex" xmlns:cx7="http://schemas.microsoft.com/office/drawing/2016/5/13/chartex" xmlns:cx8="http://schemas.microsoft.com/office/drawing/2016/5/14/chartex" xmlns:mc="http://schemas.openxmlformats.org/markup-compatibility/2006" xmlns:aink="http://schemas.microsoft.com/office/drawing/2016/ink" xmlns:am3d="http://schemas.microsoft.com/office/drawing/2017/model3d" xmlns:o="urn:schemas-microsoft-com:office:office" xmlns:oel="http://schemas.microsoft.com/office/2019/extlst" xmlns:r="http://schemas.openxmlformats.org/officeDocument/2006/relationships" xmlns:m="http://schemas.openxmlformats.org/officeDocument/2006/math" xmlns:v="urn:schemas-microsoft-com:vml" xmlns:wp14="http://schemas.microsoft.com/office/word/2010/wordprocessingDrawing" xmlns:wp="http://schemas.openxmlformats.org/drawingml/2006/wordprocessingDrawing" xmlns:w10="urn:schemas-microsoft-com:office:word" xmlns:w="http://schemas.openxmlformats.org/wordprocessingml/2006/main" xmlns:w14="http://schemas.microsoft.com/office/word/2010/wordml" xmlns:w15="http://schemas.microsoft.com/office/word/2012/wordml" xmlns:w16cex="http://schemas.microsoft.com/office/word/2018/wordml/cex" xmlns:w16cid="http://schemas.microsoft.com/office/word/2016/wordml/cid" xmlns:w16="http://schemas.microsoft.com/office/word/2018/wordml" xmlns:w16sdtdh="http://schemas.microsoft.com/office/word/2020/wordml/sdtdatahash" xmlns:w16se="http://schemas.microsoft.com/office/word/2015/wordml/symex" xmlns:wpg="http://schemas.microsoft.com/office/word/2010/wordprocessingGroup" xmlns:wpi="http://schemas.microsoft.com/office/word/2010/wordprocessingInk" xmlns:wne="http://schemas.microsoft.com/office/word/2006/wordml" xmlns:wps="http://schemas.microsoft.com/office/word/2010/wordprocessingShape" mc:Ignorable="w14 w15 w16se w16cid w16 w16cex w16sdtdh wp14">
   <w:sdt>
     <w:sdtPr>
       <w:id w:val="-220675080"/>
@@ -10963,7 +10888,7 @@
 </file>
 
 <file path=word/footer2.xml><?xml version="1.0" encoding="utf-8"?>
-<w:ftr xmlns:wpc="http://schemas.microsoft.com/office/word/2010/wordprocessingCanvas" xmlns:cx="http://schemas.microsoft.com/office/drawing/2014/chartex" xmlns:cx1="http://schemas.microsoft.com/office/drawing/2015/9/8/chartex" xmlns:cx2="http://schemas.microsoft.com/office/drawing/2015/10/21/chartex" xmlns:cx3="http://schemas.microsoft.com/office/drawing/2016/5/9/chartex" xmlns:cx4="http://schemas.microsoft.com/office/drawing/2016/5/10/chartex" xmlns:cx5="http://schemas.microsoft.com/office/drawing/2016/5/11/chartex" xmlns:cx6="http://schemas.microsoft.com/office/drawing/2016/5/12/chartex" xmlns:cx7="http://schemas.microsoft.com/office/drawing/2016/5/13/chartex" xmlns:cx8="http://schemas.microsoft.com/office/drawing/2016/5/14/chartex" xmlns:mc="http://schemas.openxmlformats.org/markup-compatibility/2006" xmlns:aink="http://schemas.microsoft.com/office/drawing/2016/ink" xmlns:am3d="http://schemas.microsoft.com/office/drawing/2017/model3d" xmlns:o="urn:schemas-microsoft-com:office:office" xmlns:oel="http://schemas.microsoft.com/office/2019/extlst" xmlns:r="http://schemas.openxmlformats.org/officeDocument/2006/relationships" xmlns:m="http://schemas.openxmlformats.org/officeDocument/2006/math" xmlns:v="urn:schemas-microsoft-com:vml" xmlns:wp14="http://schemas.microsoft.com/office/word/2010/wordprocessingDrawing" xmlns:wp="http://schemas.openxmlformats.org/drawingml/2006/wordprocessingDrawing" xmlns:w10="urn:schemas-microsoft-com:office:word" xmlns:w="http://schemas.openxmlformats.org/wordprocessingml/2006/main" xmlns:w14="http://schemas.microsoft.com/office/word/2010/wordml" xmlns:w15="http://schemas.microsoft.com/office/word/2012/wordml" xmlns:w16cex="http://schemas.microsoft.com/office/word/2018/wordml/cex" xmlns:w16cid="http://schemas.microsoft.com/office/word/2016/wordml/cid" xmlns:w16="http://schemas.microsoft.com/office/word/2018/wordml" xmlns:w16du="http://schemas.microsoft.com/office/word/2023/wordml/word16du" xmlns:w16sdtdh="http://schemas.microsoft.com/office/word/2020/wordml/sdtdatahash" xmlns:w16se="http://schemas.microsoft.com/office/word/2015/wordml/symex" xmlns:wpg="http://schemas.microsoft.com/office/word/2010/wordprocessingGroup" xmlns:wpi="http://schemas.microsoft.com/office/word/2010/wordprocessingInk" xmlns:wne="http://schemas.microsoft.com/office/word/2006/wordml" xmlns:wps="http://schemas.microsoft.com/office/word/2010/wordprocessingShape" mc:Ignorable="w14 w15 w16se w16cid w16 w16cex w16sdtdh wp14">
+<w:ftr xmlns:wpc="http://schemas.microsoft.com/office/word/2010/wordprocessingCanvas" xmlns:cx="http://schemas.microsoft.com/office/drawing/2014/chartex" xmlns:cx1="http://schemas.microsoft.com/office/drawing/2015/9/8/chartex" xmlns:cx2="http://schemas.microsoft.com/office/drawing/2015/10/21/chartex" xmlns:cx3="http://schemas.microsoft.com/office/drawing/2016/5/9/chartex" xmlns:cx4="http://schemas.microsoft.com/office/drawing/2016/5/10/chartex" xmlns:cx5="http://schemas.microsoft.com/office/drawing/2016/5/11/chartex" xmlns:cx6="http://schemas.microsoft.com/office/drawing/2016/5/12/chartex" xmlns:cx7="http://schemas.microsoft.com/office/drawing/2016/5/13/chartex" xmlns:cx8="http://schemas.microsoft.com/office/drawing/2016/5/14/chartex" xmlns:mc="http://schemas.openxmlformats.org/markup-compatibility/2006" xmlns:aink="http://schemas.microsoft.com/office/drawing/2016/ink" xmlns:am3d="http://schemas.microsoft.com/office/drawing/2017/model3d" xmlns:o="urn:schemas-microsoft-com:office:office" xmlns:oel="http://schemas.microsoft.com/office/2019/extlst" xmlns:r="http://schemas.openxmlformats.org/officeDocument/2006/relationships" xmlns:m="http://schemas.openxmlformats.org/officeDocument/2006/math" xmlns:v="urn:schemas-microsoft-com:vml" xmlns:wp14="http://schemas.microsoft.com/office/word/2010/wordprocessingDrawing" xmlns:wp="http://schemas.openxmlformats.org/drawingml/2006/wordprocessingDrawing" xmlns:w10="urn:schemas-microsoft-com:office:word" xmlns:w="http://schemas.openxmlformats.org/wordprocessingml/2006/main" xmlns:w14="http://schemas.microsoft.com/office/word/2010/wordml" xmlns:w15="http://schemas.microsoft.com/office/word/2012/wordml" xmlns:w16cex="http://schemas.microsoft.com/office/word/2018/wordml/cex" xmlns:w16cid="http://schemas.microsoft.com/office/word/2016/wordml/cid" xmlns:w16="http://schemas.microsoft.com/office/word/2018/wordml" xmlns:w16sdtdh="http://schemas.microsoft.com/office/word/2020/wordml/sdtdatahash" xmlns:w16se="http://schemas.microsoft.com/office/word/2015/wordml/symex" xmlns:wpg="http://schemas.microsoft.com/office/word/2010/wordprocessingGroup" xmlns:wpi="http://schemas.microsoft.com/office/word/2010/wordprocessingInk" xmlns:wne="http://schemas.microsoft.com/office/word/2006/wordml" xmlns:wps="http://schemas.microsoft.com/office/word/2010/wordprocessingShape" mc:Ignorable="w14 w15 w16se w16cid w16 w16cex w16sdtdh wp14">
   <w:sdt>
     <w:sdtPr>
       <w:id w:val="1618793670"/>
@@ -11026,7 +10951,7 @@
 </file>
 
 <file path=word/footer3.xml><?xml version="1.0" encoding="utf-8"?>
-<w:ftr xmlns:wpc="http://schemas.microsoft.com/office/word/2010/wordprocessingCanvas" xmlns:cx="http://schemas.microsoft.com/office/drawing/2014/chartex" xmlns:cx1="http://schemas.microsoft.com/office/drawing/2015/9/8/chartex" xmlns:cx2="http://schemas.microsoft.com/office/drawing/2015/10/21/chartex" xmlns:cx3="http://schemas.microsoft.com/office/drawing/2016/5/9/chartex" xmlns:cx4="http://schemas.microsoft.com/office/drawing/2016/5/10/chartex" xmlns:cx5="http://schemas.microsoft.com/office/drawing/2016/5/11/chartex" xmlns:cx6="http://schemas.microsoft.com/office/drawing/2016/5/12/chartex" xmlns:cx7="http://schemas.microsoft.com/office/drawing/2016/5/13/chartex" xmlns:cx8="http://schemas.microsoft.com/office/drawing/2016/5/14/chartex" xmlns:mc="http://schemas.openxmlformats.org/markup-compatibility/2006" xmlns:aink="http://schemas.microsoft.com/office/drawing/2016/ink" xmlns:am3d="http://schemas.microsoft.com/office/drawing/2017/model3d" xmlns:o="urn:schemas-microsoft-com:office:office" xmlns:oel="http://schemas.microsoft.com/office/2019/extlst" xmlns:r="http://schemas.openxmlformats.org/officeDocument/2006/relationships" xmlns:m="http://schemas.openxmlformats.org/officeDocument/2006/math" xmlns:v="urn:schemas-microsoft-com:vml" xmlns:wp14="http://schemas.microsoft.com/office/word/2010/wordprocessingDrawing" xmlns:wp="http://schemas.openxmlformats.org/drawingml/2006/wordprocessingDrawing" xmlns:w10="urn:schemas-microsoft-com:office:word" xmlns:w="http://schemas.openxmlformats.org/wordprocessingml/2006/main" xmlns:w14="http://schemas.microsoft.com/office/word/2010/wordml" xmlns:w15="http://schemas.microsoft.com/office/word/2012/wordml" xmlns:w16cex="http://schemas.microsoft.com/office/word/2018/wordml/cex" xmlns:w16cid="http://schemas.microsoft.com/office/word/2016/wordml/cid" xmlns:w16="http://schemas.microsoft.com/office/word/2018/wordml" xmlns:w16du="http://schemas.microsoft.com/office/word/2023/wordml/word16du" xmlns:w16sdtdh="http://schemas.microsoft.com/office/word/2020/wordml/sdtdatahash" xmlns:w16se="http://schemas.microsoft.com/office/word/2015/wordml/symex" xmlns:wpg="http://schemas.microsoft.com/office/word/2010/wordprocessingGroup" xmlns:wpi="http://schemas.microsoft.com/office/word/2010/wordprocessingInk" xmlns:wne="http://schemas.microsoft.com/office/word/2006/wordml" xmlns:wps="http://schemas.microsoft.com/office/word/2010/wordprocessingShape" mc:Ignorable="w14 w15 w16se w16cid w16 w16cex w16sdtdh wp14">
+<w:ftr xmlns:wpc="http://schemas.microsoft.com/office/word/2010/wordprocessingCanvas" xmlns:cx="http://schemas.microsoft.com/office/drawing/2014/chartex" xmlns:cx1="http://schemas.microsoft.com/office/drawing/2015/9/8/chartex" xmlns:cx2="http://schemas.microsoft.com/office/drawing/2015/10/21/chartex" xmlns:cx3="http://schemas.microsoft.com/office/drawing/2016/5/9/chartex" xmlns:cx4="http://schemas.microsoft.com/office/drawing/2016/5/10/chartex" xmlns:cx5="http://schemas.microsoft.com/office/drawing/2016/5/11/chartex" xmlns:cx6="http://schemas.microsoft.com/office/drawing/2016/5/12/chartex" xmlns:cx7="http://schemas.microsoft.com/office/drawing/2016/5/13/chartex" xmlns:cx8="http://schemas.microsoft.com/office/drawing/2016/5/14/chartex" xmlns:mc="http://schemas.openxmlformats.org/markup-compatibility/2006" xmlns:aink="http://schemas.microsoft.com/office/drawing/2016/ink" xmlns:am3d="http://schemas.microsoft.com/office/drawing/2017/model3d" xmlns:o="urn:schemas-microsoft-com:office:office" xmlns:oel="http://schemas.microsoft.com/office/2019/extlst" xmlns:r="http://schemas.openxmlformats.org/officeDocument/2006/relationships" xmlns:m="http://schemas.openxmlformats.org/officeDocument/2006/math" xmlns:v="urn:schemas-microsoft-com:vml" xmlns:wp14="http://schemas.microsoft.com/office/word/2010/wordprocessingDrawing" xmlns:wp="http://schemas.openxmlformats.org/drawingml/2006/wordprocessingDrawing" xmlns:w10="urn:schemas-microsoft-com:office:word" xmlns:w="http://schemas.openxmlformats.org/wordprocessingml/2006/main" xmlns:w14="http://schemas.microsoft.com/office/word/2010/wordml" xmlns:w15="http://schemas.microsoft.com/office/word/2012/wordml" xmlns:w16cex="http://schemas.microsoft.com/office/word/2018/wordml/cex" xmlns:w16cid="http://schemas.microsoft.com/office/word/2016/wordml/cid" xmlns:w16="http://schemas.microsoft.com/office/word/2018/wordml" xmlns:w16sdtdh="http://schemas.microsoft.com/office/word/2020/wordml/sdtdatahash" xmlns:w16se="http://schemas.microsoft.com/office/word/2015/wordml/symex" xmlns:wpg="http://schemas.microsoft.com/office/word/2010/wordprocessingGroup" xmlns:wpi="http://schemas.microsoft.com/office/word/2010/wordprocessingInk" xmlns:wne="http://schemas.microsoft.com/office/word/2006/wordml" xmlns:wps="http://schemas.microsoft.com/office/word/2010/wordprocessingShape" mc:Ignorable="w14 w15 w16se w16cid w16 w16cex w16sdtdh wp14">
   <w:p>
     <w:pPr>
       <w:pStyle w:val="Footer"/>
@@ -11046,7 +10971,7 @@
 </file>
 
 <file path=word/footnotes.xml><?xml version="1.0" encoding="utf-8"?>
-<w:footnotes xmlns:wpc="http://schemas.microsoft.com/office/word/2010/wordprocessingCanvas" xmlns:cx="http://schemas.microsoft.com/office/drawing/2014/chartex" xmlns:cx1="http://schemas.microsoft.com/office/drawing/2015/9/8/chartex" xmlns:cx2="http://schemas.microsoft.com/office/drawing/2015/10/21/chartex" xmlns:cx3="http://schemas.microsoft.com/office/drawing/2016/5/9/chartex" xmlns:cx4="http://schemas.microsoft.com/office/drawing/2016/5/10/chartex" xmlns:cx5="http://schemas.microsoft.com/office/drawing/2016/5/11/chartex" xmlns:cx6="http://schemas.microsoft.com/office/drawing/2016/5/12/chartex" xmlns:cx7="http://schemas.microsoft.com/office/drawing/2016/5/13/chartex" xmlns:cx8="http://schemas.microsoft.com/office/drawing/2016/5/14/chartex" xmlns:mc="http://schemas.openxmlformats.org/markup-compatibility/2006" xmlns:aink="http://schemas.microsoft.com/office/drawing/2016/ink" xmlns:am3d="http://schemas.microsoft.com/office/drawing/2017/model3d" xmlns:o="urn:schemas-microsoft-com:office:office" xmlns:oel="http://schemas.microsoft.com/office/2019/extlst" xmlns:r="http://schemas.openxmlformats.org/officeDocument/2006/relationships" xmlns:m="http://schemas.openxmlformats.org/officeDocument/2006/math" xmlns:v="urn:schemas-microsoft-com:vml" xmlns:wp14="http://schemas.microsoft.com/office/word/2010/wordprocessingDrawing" xmlns:wp="http://schemas.openxmlformats.org/drawingml/2006/wordprocessingDrawing" xmlns:w10="urn:schemas-microsoft-com:office:word" xmlns:w="http://schemas.openxmlformats.org/wordprocessingml/2006/main" xmlns:w14="http://schemas.microsoft.com/office/word/2010/wordml" xmlns:w15="http://schemas.microsoft.com/office/word/2012/wordml" xmlns:w16cex="http://schemas.microsoft.com/office/word/2018/wordml/cex" xmlns:w16cid="http://schemas.microsoft.com/office/word/2016/wordml/cid" xmlns:w16="http://schemas.microsoft.com/office/word/2018/wordml" xmlns:w16du="http://schemas.microsoft.com/office/word/2023/wordml/word16du" xmlns:w16sdtdh="http://schemas.microsoft.com/office/word/2020/wordml/sdtdatahash" xmlns:w16se="http://schemas.microsoft.com/office/word/2015/wordml/symex" xmlns:wpg="http://schemas.microsoft.com/office/word/2010/wordprocessingGroup" xmlns:wpi="http://schemas.microsoft.com/office/word/2010/wordprocessingInk" xmlns:wne="http://schemas.microsoft.com/office/word/2006/wordml" xmlns:wps="http://schemas.microsoft.com/office/word/2010/wordprocessingShape" mc:Ignorable="w14 w15 w16se w16cid w16 w16cex w16sdtdh wp14">
+<w:footnotes xmlns:wpc="http://schemas.microsoft.com/office/word/2010/wordprocessingCanvas" xmlns:cx="http://schemas.microsoft.com/office/drawing/2014/chartex" xmlns:cx1="http://schemas.microsoft.com/office/drawing/2015/9/8/chartex" xmlns:cx2="http://schemas.microsoft.com/office/drawing/2015/10/21/chartex" xmlns:cx3="http://schemas.microsoft.com/office/drawing/2016/5/9/chartex" xmlns:cx4="http://schemas.microsoft.com/office/drawing/2016/5/10/chartex" xmlns:cx5="http://schemas.microsoft.com/office/drawing/2016/5/11/chartex" xmlns:cx6="http://schemas.microsoft.com/office/drawing/2016/5/12/chartex" xmlns:cx7="http://schemas.microsoft.com/office/drawing/2016/5/13/chartex" xmlns:cx8="http://schemas.microsoft.com/office/drawing/2016/5/14/chartex" xmlns:mc="http://schemas.openxmlformats.org/markup-compatibility/2006" xmlns:aink="http://schemas.microsoft.com/office/drawing/2016/ink" xmlns:am3d="http://schemas.microsoft.com/office/drawing/2017/model3d" xmlns:o="urn:schemas-microsoft-com:office:office" xmlns:oel="http://schemas.microsoft.com/office/2019/extlst" xmlns:r="http://schemas.openxmlformats.org/officeDocument/2006/relationships" xmlns:m="http://schemas.openxmlformats.org/officeDocument/2006/math" xmlns:v="urn:schemas-microsoft-com:vml" xmlns:wp14="http://schemas.microsoft.com/office/word/2010/wordprocessingDrawing" xmlns:wp="http://schemas.openxmlformats.org/drawingml/2006/wordprocessingDrawing" xmlns:w10="urn:schemas-microsoft-com:office:word" xmlns:w="http://schemas.openxmlformats.org/wordprocessingml/2006/main" xmlns:w14="http://schemas.microsoft.com/office/word/2010/wordml" xmlns:w15="http://schemas.microsoft.com/office/word/2012/wordml" xmlns:w16cex="http://schemas.microsoft.com/office/word/2018/wordml/cex" xmlns:w16cid="http://schemas.microsoft.com/office/word/2016/wordml/cid" xmlns:w16="http://schemas.microsoft.com/office/word/2018/wordml" xmlns:w16sdtdh="http://schemas.microsoft.com/office/word/2020/wordml/sdtdatahash" xmlns:w16se="http://schemas.microsoft.com/office/word/2015/wordml/symex" xmlns:wpg="http://schemas.microsoft.com/office/word/2010/wordprocessingGroup" xmlns:wpi="http://schemas.microsoft.com/office/word/2010/wordprocessingInk" xmlns:wne="http://schemas.microsoft.com/office/word/2006/wordml" xmlns:wps="http://schemas.microsoft.com/office/word/2010/wordprocessingShape" mc:Ignorable="w14 w15 w16se w16cid w16 w16cex w16sdtdh wp14">
   <w:footnote w:type="separator" w:id="-1">
     <w:p>
       <w:r>
@@ -11065,7 +10990,7 @@
 </file>
 
 <file path=word/header1.xml><?xml version="1.0" encoding="utf-8"?>
-<w:hdr xmlns:wpc="http://schemas.microsoft.com/office/word/2010/wordprocessingCanvas" xmlns:cx="http://schemas.microsoft.com/office/drawing/2014/chartex" xmlns:cx1="http://schemas.microsoft.com/office/drawing/2015/9/8/chartex" xmlns:cx2="http://schemas.microsoft.com/office/drawing/2015/10/21/chartex" xmlns:cx3="http://schemas.microsoft.com/office/drawing/2016/5/9/chartex" xmlns:cx4="http://schemas.microsoft.com/office/drawing/2016/5/10/chartex" xmlns:cx5="http://schemas.microsoft.com/office/drawing/2016/5/11/chartex" xmlns:cx6="http://schemas.microsoft.com/office/drawing/2016/5/12/chartex" xmlns:cx7="http://schemas.microsoft.com/office/drawing/2016/5/13/chartex" xmlns:cx8="http://schemas.microsoft.com/office/drawing/2016/5/14/chartex" xmlns:mc="http://schemas.openxmlformats.org/markup-compatibility/2006" xmlns:aink="http://schemas.microsoft.com/office/drawing/2016/ink" xmlns:am3d="http://schemas.microsoft.com/office/drawing/2017/model3d" xmlns:o="urn:schemas-microsoft-com:office:office" xmlns:oel="http://schemas.microsoft.com/office/2019/extlst" xmlns:r="http://schemas.openxmlformats.org/officeDocument/2006/relationships" xmlns:m="http://schemas.openxmlformats.org/officeDocument/2006/math" xmlns:v="urn:schemas-microsoft-com:vml" xmlns:wp14="http://schemas.microsoft.com/office/word/2010/wordprocessingDrawing" xmlns:wp="http://schemas.openxmlformats.org/drawingml/2006/wordprocessingDrawing" xmlns:w10="urn:schemas-microsoft-com:office:word" xmlns:w="http://schemas.openxmlformats.org/wordprocessingml/2006/main" xmlns:w14="http://schemas.microsoft.com/office/word/2010/wordml" xmlns:w15="http://schemas.microsoft.com/office/word/2012/wordml" xmlns:w16cex="http://schemas.microsoft.com/office/word/2018/wordml/cex" xmlns:w16cid="http://schemas.microsoft.com/office/word/2016/wordml/cid" xmlns:w16="http://schemas.microsoft.com/office/word/2018/wordml" xmlns:w16du="http://schemas.microsoft.com/office/word/2023/wordml/word16du" xmlns:w16sdtdh="http://schemas.microsoft.com/office/word/2020/wordml/sdtdatahash" xmlns:w16se="http://schemas.microsoft.com/office/word/2015/wordml/symex" xmlns:wpg="http://schemas.microsoft.com/office/word/2010/wordprocessingGroup" xmlns:wpi="http://schemas.microsoft.com/office/word/2010/wordprocessingInk" xmlns:wne="http://schemas.microsoft.com/office/word/2006/wordml" xmlns:wps="http://schemas.microsoft.com/office/word/2010/wordprocessingShape" mc:Ignorable="w14 w15 w16se w16cid w16 w16cex w16sdtdh wp14">
+<w:hdr xmlns:wpc="http://schemas.microsoft.com/office/word/2010/wordprocessingCanvas" xmlns:cx="http://schemas.microsoft.com/office/drawing/2014/chartex" xmlns:cx1="http://schemas.microsoft.com/office/drawing/2015/9/8/chartex" xmlns:cx2="http://schemas.microsoft.com/office/drawing/2015/10/21/chartex" xmlns:cx3="http://schemas.microsoft.com/office/drawing/2016/5/9/chartex" xmlns:cx4="http://schemas.microsoft.com/office/drawing/2016/5/10/chartex" xmlns:cx5="http://schemas.microsoft.com/office/drawing/2016/5/11/chartex" xmlns:cx6="http://schemas.microsoft.com/office/drawing/2016/5/12/chartex" xmlns:cx7="http://schemas.microsoft.com/office/drawing/2016/5/13/chartex" xmlns:cx8="http://schemas.microsoft.com/office/drawing/2016/5/14/chartex" xmlns:mc="http://schemas.openxmlformats.org/markup-compatibility/2006" xmlns:aink="http://schemas.microsoft.com/office/drawing/2016/ink" xmlns:am3d="http://schemas.microsoft.com/office/drawing/2017/model3d" xmlns:o="urn:schemas-microsoft-com:office:office" xmlns:oel="http://schemas.microsoft.com/office/2019/extlst" xmlns:r="http://schemas.openxmlformats.org/officeDocument/2006/relationships" xmlns:m="http://schemas.openxmlformats.org/officeDocument/2006/math" xmlns:v="urn:schemas-microsoft-com:vml" xmlns:wp14="http://schemas.microsoft.com/office/word/2010/wordprocessingDrawing" xmlns:wp="http://schemas.openxmlformats.org/drawingml/2006/wordprocessingDrawing" xmlns:w10="urn:schemas-microsoft-com:office:word" xmlns:w="http://schemas.openxmlformats.org/wordprocessingml/2006/main" xmlns:w14="http://schemas.microsoft.com/office/word/2010/wordml" xmlns:w15="http://schemas.microsoft.com/office/word/2012/wordml" xmlns:w16cex="http://schemas.microsoft.com/office/word/2018/wordml/cex" xmlns:w16cid="http://schemas.microsoft.com/office/word/2016/wordml/cid" xmlns:w16="http://schemas.microsoft.com/office/word/2018/wordml" xmlns:w16sdtdh="http://schemas.microsoft.com/office/word/2020/wordml/sdtdatahash" xmlns:w16se="http://schemas.microsoft.com/office/word/2015/wordml/symex" xmlns:wpg="http://schemas.microsoft.com/office/word/2010/wordprocessingGroup" xmlns:wpi="http://schemas.microsoft.com/office/word/2010/wordprocessingInk" xmlns:wne="http://schemas.microsoft.com/office/word/2006/wordml" xmlns:wps="http://schemas.microsoft.com/office/word/2010/wordprocessingShape" mc:Ignorable="w14 w15 w16se w16cid w16 w16cex w16sdtdh wp14">
   <w:p>
     <w:pPr>
       <w:pStyle w:val="Header"/>
@@ -11082,7 +11007,7 @@
 </file>
 
 <file path=word/numbering.xml><?xml version="1.0" encoding="utf-8"?>
-<w:numbering xmlns:wpc="http://schemas.microsoft.com/office/word/2010/wordprocessingCanvas" xmlns:cx="http://schemas.microsoft.com/office/drawing/2014/chartex" xmlns:cx1="http://schemas.microsoft.com/office/drawing/2015/9/8/chartex" xmlns:cx2="http://schemas.microsoft.com/office/drawing/2015/10/21/chartex" xmlns:cx3="http://schemas.microsoft.com/office/drawing/2016/5/9/chartex" xmlns:cx4="http://schemas.microsoft.com/office/drawing/2016/5/10/chartex" xmlns:cx5="http://schemas.microsoft.com/office/drawing/2016/5/11/chartex" xmlns:cx6="http://schemas.microsoft.com/office/drawing/2016/5/12/chartex" xmlns:cx7="http://schemas.microsoft.com/office/drawing/2016/5/13/chartex" xmlns:cx8="http://schemas.microsoft.com/office/drawing/2016/5/14/chartex" xmlns:mc="http://schemas.openxmlformats.org/markup-compatibility/2006" xmlns:aink="http://schemas.microsoft.com/office/drawing/2016/ink" xmlns:am3d="http://schemas.microsoft.com/office/drawing/2017/model3d" xmlns:o="urn:schemas-microsoft-com:office:office" xmlns:oel="http://schemas.microsoft.com/office/2019/extlst" xmlns:r="http://schemas.openxmlformats.org/officeDocument/2006/relationships" xmlns:m="http://schemas.openxmlformats.org/officeDocument/2006/math" xmlns:v="urn:schemas-microsoft-com:vml" xmlns:wp14="http://schemas.microsoft.com/office/word/2010/wordprocessingDrawing" xmlns:wp="http://schemas.openxmlformats.org/drawingml/2006/wordprocessingDrawing" xmlns:w10="urn:schemas-microsoft-com:office:word" xmlns:w="http://schemas.openxmlformats.org/wordprocessingml/2006/main" xmlns:w14="http://schemas.microsoft.com/office/word/2010/wordml" xmlns:w15="http://schemas.microsoft.com/office/word/2012/wordml" xmlns:w16cex="http://schemas.microsoft.com/office/word/2018/wordml/cex" xmlns:w16cid="http://schemas.microsoft.com/office/word/2016/wordml/cid" xmlns:w16="http://schemas.microsoft.com/office/word/2018/wordml" xmlns:w16du="http://schemas.microsoft.com/office/word/2023/wordml/word16du" xmlns:w16sdtdh="http://schemas.microsoft.com/office/word/2020/wordml/sdtdatahash" xmlns:w16se="http://schemas.microsoft.com/office/word/2015/wordml/symex" xmlns:wpg="http://schemas.microsoft.com/office/word/2010/wordprocessingGroup" xmlns:wpi="http://schemas.microsoft.com/office/word/2010/wordprocessingInk" xmlns:wne="http://schemas.microsoft.com/office/word/2006/wordml" xmlns:wps="http://schemas.microsoft.com/office/word/2010/wordprocessingShape" mc:Ignorable="w14 w15 w16se w16cid w16 w16cex w16sdtdh wp14">
+<w:numbering xmlns:wpc="http://schemas.microsoft.com/office/word/2010/wordprocessingCanvas" xmlns:cx="http://schemas.microsoft.com/office/drawing/2014/chartex" xmlns:cx1="http://schemas.microsoft.com/office/drawing/2015/9/8/chartex" xmlns:cx2="http://schemas.microsoft.com/office/drawing/2015/10/21/chartex" xmlns:cx3="http://schemas.microsoft.com/office/drawing/2016/5/9/chartex" xmlns:cx4="http://schemas.microsoft.com/office/drawing/2016/5/10/chartex" xmlns:cx5="http://schemas.microsoft.com/office/drawing/2016/5/11/chartex" xmlns:cx6="http://schemas.microsoft.com/office/drawing/2016/5/12/chartex" xmlns:cx7="http://schemas.microsoft.com/office/drawing/2016/5/13/chartex" xmlns:cx8="http://schemas.microsoft.com/office/drawing/2016/5/14/chartex" xmlns:mc="http://schemas.openxmlformats.org/markup-compatibility/2006" xmlns:aink="http://schemas.microsoft.com/office/drawing/2016/ink" xmlns:am3d="http://schemas.microsoft.com/office/drawing/2017/model3d" xmlns:o="urn:schemas-microsoft-com:office:office" xmlns:oel="http://schemas.microsoft.com/office/2019/extlst" xmlns:r="http://schemas.openxmlformats.org/officeDocument/2006/relationships" xmlns:m="http://schemas.openxmlformats.org/officeDocument/2006/math" xmlns:v="urn:schemas-microsoft-com:vml" xmlns:wp14="http://schemas.microsoft.com/office/word/2010/wordprocessingDrawing" xmlns:wp="http://schemas.openxmlformats.org/drawingml/2006/wordprocessingDrawing" xmlns:w10="urn:schemas-microsoft-com:office:word" xmlns:w="http://schemas.openxmlformats.org/wordprocessingml/2006/main" xmlns:w14="http://schemas.microsoft.com/office/word/2010/wordml" xmlns:w15="http://schemas.microsoft.com/office/word/2012/wordml" xmlns:w16cex="http://schemas.microsoft.com/office/word/2018/wordml/cex" xmlns:w16cid="http://schemas.microsoft.com/office/word/2016/wordml/cid" xmlns:w16="http://schemas.microsoft.com/office/word/2018/wordml" xmlns:w16sdtdh="http://schemas.microsoft.com/office/word/2020/wordml/sdtdatahash" xmlns:w16se="http://schemas.microsoft.com/office/word/2015/wordml/symex" xmlns:wpg="http://schemas.microsoft.com/office/word/2010/wordprocessingGroup" xmlns:wpi="http://schemas.microsoft.com/office/word/2010/wordprocessingInk" xmlns:wne="http://schemas.microsoft.com/office/word/2006/wordml" xmlns:wps="http://schemas.microsoft.com/office/word/2010/wordprocessingShape" mc:Ignorable="w14 w15 w16se w16cid w16 w16cex w16sdtdh wp14">
   <w:abstractNum w:abstractNumId="0" w15:restartNumberingAfterBreak="0">
     <w:nsid w:val="02A52AB9"/>
     <w:multiLevelType w:val="hybridMultilevel"/>

</xml_diff>